<commit_message>
Auto detect if DUWL meets ADA/CDC requirements, formatting, input validation
</commit_message>
<xml_diff>
--- a/templates/cat_results_template.docx
+++ b/templates/cat_results_template.docx
@@ -4,7 +4,7 @@
   <w:body>
     <w:p>
       <w:pPr>
-        <w:spacing w:line="360" w:lineRule="auto"/>
+        <w:spacing w:line="240" w:lineRule="auto"/>
         <w:ind w:firstLine="0"/>
         <w:jc w:val="center"/>
         <w:rPr>
@@ -2178,13 +2178,168 @@
       </w:pPr>
     </w:p>
     <w:sectPr>
+      <w:headerReference w:type="default" r:id="rId7"/>
       <w:pgSz w:w="12240" w:h="15840"/>
-      <w:pgMar w:top="1440" w:right="1440" w:bottom="1440" w:left="1440" w:header="720" w:footer="720" w:gutter="0"/>
+      <w:pgMar w:top="1440" w:right="1440" w:bottom="720" w:left="1440" w:header="720" w:footer="720" w:gutter="0"/>
       <w:cols w:space="720"/>
       <w:docGrid w:linePitch="360"/>
     </w:sectPr>
   </w:body>
 </w:document>
+</file>
+
+<file path=word/endnotes.xml><?xml version="1.0" encoding="utf-8"?>
+<w:endnotes xmlns:wpc="http://schemas.microsoft.com/office/word/2010/wordprocessingCanvas" xmlns:cx="http://schemas.microsoft.com/office/drawing/2014/chartex" xmlns:cx1="http://schemas.microsoft.com/office/drawing/2015/9/8/chartex" xmlns:cx2="http://schemas.microsoft.com/office/drawing/2015/10/21/chartex" xmlns:cx3="http://schemas.microsoft.com/office/drawing/2016/5/9/chartex" xmlns:cx4="http://schemas.microsoft.com/office/drawing/2016/5/10/chartex" xmlns:cx5="http://schemas.microsoft.com/office/drawing/2016/5/11/chartex" xmlns:cx6="http://schemas.microsoft.com/office/drawing/2016/5/12/chartex" xmlns:cx7="http://schemas.microsoft.com/office/drawing/2016/5/13/chartex" xmlns:cx8="http://schemas.microsoft.com/office/drawing/2016/5/14/chartex" xmlns:mc="http://schemas.openxmlformats.org/markup-compatibility/2006" xmlns:aink="http://schemas.microsoft.com/office/drawing/2016/ink" xmlns:am3d="http://schemas.microsoft.com/office/drawing/2017/model3d" xmlns:o="urn:schemas-microsoft-com:office:office" xmlns:oel="http://schemas.microsoft.com/office/2019/extlst" xmlns:r="http://schemas.openxmlformats.org/officeDocument/2006/relationships" xmlns:m="http://schemas.openxmlformats.org/officeDocument/2006/math" xmlns:v="urn:schemas-microsoft-com:vml" xmlns:wp14="http://schemas.microsoft.com/office/word/2010/wordprocessingDrawing" xmlns:wp="http://schemas.openxmlformats.org/drawingml/2006/wordprocessingDrawing" xmlns:w10="urn:schemas-microsoft-com:office:word" xmlns:w="http://schemas.openxmlformats.org/wordprocessingml/2006/main" xmlns:w14="http://schemas.microsoft.com/office/word/2010/wordml" xmlns:w15="http://schemas.microsoft.com/office/word/2012/wordml" xmlns:w16cex="http://schemas.microsoft.com/office/word/2018/wordml/cex" xmlns:w16cid="http://schemas.microsoft.com/office/word/2016/wordml/cid" xmlns:w16="http://schemas.microsoft.com/office/word/2018/wordml" xmlns:w16sdtdh="http://schemas.microsoft.com/office/word/2020/wordml/sdtdatahash" xmlns:w16se="http://schemas.microsoft.com/office/word/2015/wordml/symex" xmlns:wpg="http://schemas.microsoft.com/office/word/2010/wordprocessingGroup" xmlns:wpi="http://schemas.microsoft.com/office/word/2010/wordprocessingInk" xmlns:wne="http://schemas.microsoft.com/office/word/2006/wordml" xmlns:wps="http://schemas.microsoft.com/office/word/2010/wordprocessingShape" mc:Ignorable="w14 w15 w16se w16cid w16 w16cex w16sdtdh wp14">
+  <w:endnote w:type="separator" w:id="-1">
+    <w:p>
+      <w:pPr>
+        <w:spacing w:after="0" w:line="240" w:lineRule="auto"/>
+      </w:pPr>
+      <w:r>
+        <w:separator/>
+      </w:r>
+    </w:p>
+  </w:endnote>
+  <w:endnote w:type="continuationSeparator" w:id="0">
+    <w:p>
+      <w:pPr>
+        <w:spacing w:after="0" w:line="240" w:lineRule="auto"/>
+      </w:pPr>
+      <w:r>
+        <w:continuationSeparator/>
+      </w:r>
+    </w:p>
+  </w:endnote>
+</w:endnotes>
+</file>
+
+<file path=word/footnotes.xml><?xml version="1.0" encoding="utf-8"?>
+<w:footnotes xmlns:wpc="http://schemas.microsoft.com/office/word/2010/wordprocessingCanvas" xmlns:cx="http://schemas.microsoft.com/office/drawing/2014/chartex" xmlns:cx1="http://schemas.microsoft.com/office/drawing/2015/9/8/chartex" xmlns:cx2="http://schemas.microsoft.com/office/drawing/2015/10/21/chartex" xmlns:cx3="http://schemas.microsoft.com/office/drawing/2016/5/9/chartex" xmlns:cx4="http://schemas.microsoft.com/office/drawing/2016/5/10/chartex" xmlns:cx5="http://schemas.microsoft.com/office/drawing/2016/5/11/chartex" xmlns:cx6="http://schemas.microsoft.com/office/drawing/2016/5/12/chartex" xmlns:cx7="http://schemas.microsoft.com/office/drawing/2016/5/13/chartex" xmlns:cx8="http://schemas.microsoft.com/office/drawing/2016/5/14/chartex" xmlns:mc="http://schemas.openxmlformats.org/markup-compatibility/2006" xmlns:aink="http://schemas.microsoft.com/office/drawing/2016/ink" xmlns:am3d="http://schemas.microsoft.com/office/drawing/2017/model3d" xmlns:o="urn:schemas-microsoft-com:office:office" xmlns:oel="http://schemas.microsoft.com/office/2019/extlst" xmlns:r="http://schemas.openxmlformats.org/officeDocument/2006/relationships" xmlns:m="http://schemas.openxmlformats.org/officeDocument/2006/math" xmlns:v="urn:schemas-microsoft-com:vml" xmlns:wp14="http://schemas.microsoft.com/office/word/2010/wordprocessingDrawing" xmlns:wp="http://schemas.openxmlformats.org/drawingml/2006/wordprocessingDrawing" xmlns:w10="urn:schemas-microsoft-com:office:word" xmlns:w="http://schemas.openxmlformats.org/wordprocessingml/2006/main" xmlns:w14="http://schemas.microsoft.com/office/word/2010/wordml" xmlns:w15="http://schemas.microsoft.com/office/word/2012/wordml" xmlns:w16cex="http://schemas.microsoft.com/office/word/2018/wordml/cex" xmlns:w16cid="http://schemas.microsoft.com/office/word/2016/wordml/cid" xmlns:w16="http://schemas.microsoft.com/office/word/2018/wordml" xmlns:w16sdtdh="http://schemas.microsoft.com/office/word/2020/wordml/sdtdatahash" xmlns:w16se="http://schemas.microsoft.com/office/word/2015/wordml/symex" xmlns:wpg="http://schemas.microsoft.com/office/word/2010/wordprocessingGroup" xmlns:wpi="http://schemas.microsoft.com/office/word/2010/wordprocessingInk" xmlns:wne="http://schemas.microsoft.com/office/word/2006/wordml" xmlns:wps="http://schemas.microsoft.com/office/word/2010/wordprocessingShape" mc:Ignorable="w14 w15 w16se w16cid w16 w16cex w16sdtdh wp14">
+  <w:footnote w:type="separator" w:id="-1">
+    <w:p>
+      <w:pPr>
+        <w:spacing w:after="0" w:line="240" w:lineRule="auto"/>
+      </w:pPr>
+      <w:r>
+        <w:separator/>
+      </w:r>
+    </w:p>
+  </w:footnote>
+  <w:footnote w:type="continuationSeparator" w:id="0">
+    <w:p>
+      <w:pPr>
+        <w:spacing w:after="0" w:line="240" w:lineRule="auto"/>
+      </w:pPr>
+      <w:r>
+        <w:continuationSeparator/>
+      </w:r>
+    </w:p>
+  </w:footnote>
+</w:footnotes>
+</file>
+
+<file path=word/header1.xml><?xml version="1.0" encoding="utf-8"?>
+<w:hdr xmlns:wpc="http://schemas.microsoft.com/office/word/2010/wordprocessingCanvas" xmlns:cx="http://schemas.microsoft.com/office/drawing/2014/chartex" xmlns:cx1="http://schemas.microsoft.com/office/drawing/2015/9/8/chartex" xmlns:cx2="http://schemas.microsoft.com/office/drawing/2015/10/21/chartex" xmlns:cx3="http://schemas.microsoft.com/office/drawing/2016/5/9/chartex" xmlns:cx4="http://schemas.microsoft.com/office/drawing/2016/5/10/chartex" xmlns:cx5="http://schemas.microsoft.com/office/drawing/2016/5/11/chartex" xmlns:cx6="http://schemas.microsoft.com/office/drawing/2016/5/12/chartex" xmlns:cx7="http://schemas.microsoft.com/office/drawing/2016/5/13/chartex" xmlns:cx8="http://schemas.microsoft.com/office/drawing/2016/5/14/chartex" xmlns:mc="http://schemas.openxmlformats.org/markup-compatibility/2006" xmlns:aink="http://schemas.microsoft.com/office/drawing/2016/ink" xmlns:am3d="http://schemas.microsoft.com/office/drawing/2017/model3d" xmlns:o="urn:schemas-microsoft-com:office:office" xmlns:oel="http://schemas.microsoft.com/office/2019/extlst" xmlns:r="http://schemas.openxmlformats.org/officeDocument/2006/relationships" xmlns:m="http://schemas.openxmlformats.org/officeDocument/2006/math" xmlns:v="urn:schemas-microsoft-com:vml" xmlns:wp14="http://schemas.microsoft.com/office/word/2010/wordprocessingDrawing" xmlns:wp="http://schemas.openxmlformats.org/drawingml/2006/wordprocessingDrawing" xmlns:w10="urn:schemas-microsoft-com:office:word" xmlns:w="http://schemas.openxmlformats.org/wordprocessingml/2006/main" xmlns:w14="http://schemas.microsoft.com/office/word/2010/wordml" xmlns:w15="http://schemas.microsoft.com/office/word/2012/wordml" xmlns:w16cex="http://schemas.microsoft.com/office/word/2018/wordml/cex" xmlns:w16cid="http://schemas.microsoft.com/office/word/2016/wordml/cid" xmlns:w16="http://schemas.microsoft.com/office/word/2018/wordml" xmlns:w16sdtdh="http://schemas.microsoft.com/office/word/2020/wordml/sdtdatahash" xmlns:w16se="http://schemas.microsoft.com/office/word/2015/wordml/symex" xmlns:wpg="http://schemas.microsoft.com/office/word/2010/wordprocessingGroup" xmlns:wpi="http://schemas.microsoft.com/office/word/2010/wordprocessingInk" xmlns:wne="http://schemas.microsoft.com/office/word/2006/wordml" xmlns:wps="http://schemas.microsoft.com/office/word/2010/wordprocessingShape" mc:Ignorable="w14 w15 w16se w16cid w16 w16cex w16sdtdh wp14">
+  <w:p>
+    <w:pPr>
+      <w:pStyle w:val="Header"/>
+    </w:pPr>
+    <w:r>
+      <w:rPr>
+        <w:noProof/>
+      </w:rPr>
+      <w:drawing>
+        <wp:anchor distT="0" distB="0" distL="114300" distR="114300" simplePos="0" relativeHeight="251658240" behindDoc="0" locked="0" layoutInCell="1" allowOverlap="1" wp14:anchorId="4E68774F" wp14:editId="2F93CA77">
+          <wp:simplePos x="0" y="0"/>
+          <wp:positionH relativeFrom="column">
+            <wp:posOffset>-648586</wp:posOffset>
+          </wp:positionH>
+          <wp:positionV relativeFrom="paragraph">
+            <wp:posOffset>-318976</wp:posOffset>
+          </wp:positionV>
+          <wp:extent cx="7240314" cy="1164948"/>
+          <wp:effectExtent l="0" t="0" r="0" b="0"/>
+          <wp:wrapNone/>
+          <wp:docPr id="9" name="Picture 9"/>
+          <wp:cNvGraphicFramePr>
+            <a:graphicFrameLocks xmlns:a="http://schemas.openxmlformats.org/drawingml/2006/main" noChangeAspect="1"/>
+          </wp:cNvGraphicFramePr>
+          <a:graphic xmlns:a="http://schemas.openxmlformats.org/drawingml/2006/main">
+            <a:graphicData uri="http://schemas.openxmlformats.org/drawingml/2006/picture">
+              <pic:pic xmlns:pic="http://schemas.openxmlformats.org/drawingml/2006/picture">
+                <pic:nvPicPr>
+                  <pic:cNvPr id="0" name="Picture 1"/>
+                  <pic:cNvPicPr>
+                    <a:picLocks noChangeAspect="1" noChangeArrowheads="1"/>
+                  </pic:cNvPicPr>
+                </pic:nvPicPr>
+                <pic:blipFill>
+                  <a:blip r:embed="rId1">
+                    <a:extLst>
+                      <a:ext uri="{28A0092B-C50C-407E-A947-70E740481C1C}">
+                        <a14:useLocalDpi xmlns:a14="http://schemas.microsoft.com/office/drawing/2010/main" val="0"/>
+                      </a:ext>
+                    </a:extLst>
+                  </a:blip>
+                  <a:srcRect/>
+                  <a:stretch>
+                    <a:fillRect/>
+                  </a:stretch>
+                </pic:blipFill>
+                <pic:spPr bwMode="auto">
+                  <a:xfrm>
+                    <a:off x="0" y="0"/>
+                    <a:ext cx="7337580" cy="1180598"/>
+                  </a:xfrm>
+                  <a:prstGeom prst="rect">
+                    <a:avLst/>
+                  </a:prstGeom>
+                  <a:noFill/>
+                </pic:spPr>
+              </pic:pic>
+            </a:graphicData>
+          </a:graphic>
+          <wp14:sizeRelH relativeFrom="page">
+            <wp14:pctWidth>0</wp14:pctWidth>
+          </wp14:sizeRelH>
+          <wp14:sizeRelV relativeFrom="page">
+            <wp14:pctHeight>0</wp14:pctHeight>
+          </wp14:sizeRelV>
+        </wp:anchor>
+      </w:drawing>
+    </w:r>
+  </w:p>
+  <w:p>
+    <w:pPr>
+      <w:pStyle w:val="Header"/>
+    </w:pPr>
+  </w:p>
+  <w:p>
+    <w:pPr>
+      <w:pStyle w:val="Header"/>
+    </w:pPr>
+  </w:p>
+  <w:p>
+    <w:pPr>
+      <w:pStyle w:val="Header"/>
+    </w:pPr>
+  </w:p>
+  <w:p>
+    <w:pPr>
+      <w:pStyle w:val="Header"/>
+    </w:pPr>
+  </w:p>
+  <w:p>
+    <w:pPr>
+      <w:pStyle w:val="Header"/>
+    </w:pPr>
+  </w:p>
+  <w:p>
+    <w:pPr>
+      <w:pStyle w:val="Header"/>
+    </w:pPr>
+  </w:p>
+</w:hdr>
 </file>
 
 <file path=word/styles.xml><?xml version="1.0" encoding="utf-8"?>
@@ -2311,6 +2466,7 @@
     <w:lsdException w:name="HTML Sample" w:semiHidden="1" w:unhideWhenUsed="1"/>
     <w:lsdException w:name="HTML Typewriter" w:semiHidden="1" w:unhideWhenUsed="1"/>
     <w:lsdException w:name="HTML Variable" w:semiHidden="1" w:unhideWhenUsed="1"/>
+    <w:lsdException w:name="Normal Table" w:semiHidden="1" w:unhideWhenUsed="1"/>
     <w:lsdException w:name="annotation subject" w:semiHidden="1" w:unhideWhenUsed="1"/>
     <w:lsdException w:name="No List" w:semiHidden="1" w:unhideWhenUsed="1"/>
     <w:lsdException w:name="Outline List 1" w:semiHidden="1" w:unhideWhenUsed="1"/>
@@ -2353,8 +2509,11 @@
     <w:lsdException w:name="Table Contemporary" w:semiHidden="1" w:unhideWhenUsed="1"/>
     <w:lsdException w:name="Table Elegant" w:semiHidden="1" w:unhideWhenUsed="1"/>
     <w:lsdException w:name="Table Professional" w:semiHidden="1" w:unhideWhenUsed="1"/>
+    <w:lsdException w:name="Table Subtle 1" w:semiHidden="1" w:unhideWhenUsed="1"/>
     <w:lsdException w:name="Table Subtle 2" w:semiHidden="1" w:unhideWhenUsed="1"/>
     <w:lsdException w:name="Table Web 1" w:semiHidden="1" w:unhideWhenUsed="1"/>
+    <w:lsdException w:name="Table Web 2" w:semiHidden="1" w:unhideWhenUsed="1"/>
+    <w:lsdException w:name="Table Web 3" w:semiHidden="1" w:unhideWhenUsed="1"/>
     <w:lsdException w:name="Balloon Text" w:semiHidden="1" w:unhideWhenUsed="1"/>
     <w:lsdException w:name="Table Grid" w:uiPriority="39"/>
     <w:lsdException w:name="Table Theme" w:semiHidden="1" w:unhideWhenUsed="1"/>
@@ -2651,6 +2810,50 @@
       <w:contextualSpacing/>
     </w:pPr>
   </w:style>
+  <w:style w:type="paragraph" w:styleId="Header">
+    <w:name w:val="header"/>
+    <w:basedOn w:val="Normal"/>
+    <w:link w:val="HeaderChar"/>
+    <w:uiPriority w:val="99"/>
+    <w:unhideWhenUsed/>
+    <w:rsid w:val="0033251B"/>
+    <w:pPr>
+      <w:tabs>
+        <w:tab w:val="center" w:pos="4680"/>
+        <w:tab w:val="right" w:pos="9360"/>
+      </w:tabs>
+      <w:spacing w:after="0" w:line="240" w:lineRule="auto"/>
+    </w:pPr>
+  </w:style>
+  <w:style w:type="character" w:customStyle="1" w:styleId="HeaderChar">
+    <w:name w:val="Header Char"/>
+    <w:basedOn w:val="DefaultParagraphFont"/>
+    <w:link w:val="Header"/>
+    <w:uiPriority w:val="99"/>
+    <w:rsid w:val="0033251B"/>
+  </w:style>
+  <w:style w:type="paragraph" w:styleId="Footer">
+    <w:name w:val="footer"/>
+    <w:basedOn w:val="Normal"/>
+    <w:link w:val="FooterChar"/>
+    <w:uiPriority w:val="99"/>
+    <w:unhideWhenUsed/>
+    <w:rsid w:val="0033251B"/>
+    <w:pPr>
+      <w:tabs>
+        <w:tab w:val="center" w:pos="4680"/>
+        <w:tab w:val="right" w:pos="9360"/>
+      </w:tabs>
+      <w:spacing w:after="0" w:line="240" w:lineRule="auto"/>
+    </w:pPr>
+  </w:style>
+  <w:style w:type="character" w:customStyle="1" w:styleId="FooterChar">
+    <w:name w:val="Footer Char"/>
+    <w:basedOn w:val="DefaultParagraphFont"/>
+    <w:link w:val="Footer"/>
+    <w:uiPriority w:val="99"/>
+    <w:rsid w:val="0033251B"/>
+  </w:style>
 </w:styles>
 </file>
 

</xml_diff>

<commit_message>
QA Report, Rejection Log Edits, Prefix Graph Edits
</commit_message>
<xml_diff>
--- a/templates/cat_results_template.docx
+++ b/templates/cat_results_template.docx
@@ -1,6 +1,6 @@
 
 <file path=word/document.xml><?xml version="1.0" encoding="utf-8"?>
-<w:document xmlns:wpc="http://schemas.microsoft.com/office/word/2010/wordprocessingCanvas" xmlns:cx="http://schemas.microsoft.com/office/drawing/2014/chartex" xmlns:cx1="http://schemas.microsoft.com/office/drawing/2015/9/8/chartex" xmlns:mc="http://schemas.openxmlformats.org/markup-compatibility/2006" xmlns:o="urn:schemas-microsoft-com:office:office" xmlns:r="http://schemas.openxmlformats.org/officeDocument/2006/relationships" xmlns:m="http://schemas.openxmlformats.org/officeDocument/2006/math" xmlns:v="urn:schemas-microsoft-com:vml" xmlns:wp14="http://schemas.microsoft.com/office/word/2010/wordprocessingDrawing" xmlns:wp="http://schemas.openxmlformats.org/drawingml/2006/wordprocessingDrawing" xmlns:w10="urn:schemas-microsoft-com:office:word" xmlns:w="http://schemas.openxmlformats.org/wordprocessingml/2006/main" xmlns:w14="http://schemas.microsoft.com/office/word/2010/wordml" xmlns:w15="http://schemas.microsoft.com/office/word/2012/wordml" xmlns:w16se="http://schemas.microsoft.com/office/word/2015/wordml/symex" xmlns:wpg="http://schemas.microsoft.com/office/word/2010/wordprocessingGroup" xmlns:wpi="http://schemas.microsoft.com/office/word/2010/wordprocessingInk" xmlns:wne="http://schemas.microsoft.com/office/word/2006/wordml" xmlns:wps="http://schemas.microsoft.com/office/word/2010/wordprocessingShape" mc:Ignorable="w14 w15 w16se wp14">
+<w:document xmlns:wpc="http://schemas.microsoft.com/office/word/2010/wordprocessingCanvas" xmlns:cx="http://schemas.microsoft.com/office/drawing/2014/chartex" xmlns:cx1="http://schemas.microsoft.com/office/drawing/2015/9/8/chartex" xmlns:cx2="http://schemas.microsoft.com/office/drawing/2015/10/21/chartex" xmlns:cx3="http://schemas.microsoft.com/office/drawing/2016/5/9/chartex" xmlns:cx4="http://schemas.microsoft.com/office/drawing/2016/5/10/chartex" xmlns:cx5="http://schemas.microsoft.com/office/drawing/2016/5/11/chartex" xmlns:cx6="http://schemas.microsoft.com/office/drawing/2016/5/12/chartex" xmlns:cx7="http://schemas.microsoft.com/office/drawing/2016/5/13/chartex" xmlns:cx8="http://schemas.microsoft.com/office/drawing/2016/5/14/chartex" xmlns:mc="http://schemas.openxmlformats.org/markup-compatibility/2006" xmlns:aink="http://schemas.microsoft.com/office/drawing/2016/ink" xmlns:am3d="http://schemas.microsoft.com/office/drawing/2017/model3d" xmlns:o="urn:schemas-microsoft-com:office:office" xmlns:oel="http://schemas.microsoft.com/office/2019/extlst" xmlns:r="http://schemas.openxmlformats.org/officeDocument/2006/relationships" xmlns:m="http://schemas.openxmlformats.org/officeDocument/2006/math" xmlns:v="urn:schemas-microsoft-com:vml" xmlns:wp14="http://schemas.microsoft.com/office/word/2010/wordprocessingDrawing" xmlns:wp="http://schemas.openxmlformats.org/drawingml/2006/wordprocessingDrawing" xmlns:w10="urn:schemas-microsoft-com:office:word" xmlns:w="http://schemas.openxmlformats.org/wordprocessingml/2006/main" xmlns:w14="http://schemas.microsoft.com/office/word/2010/wordml" xmlns:w15="http://schemas.microsoft.com/office/word/2012/wordml" xmlns:w16cex="http://schemas.microsoft.com/office/word/2018/wordml/cex" xmlns:w16cid="http://schemas.microsoft.com/office/word/2016/wordml/cid" xmlns:w16="http://schemas.microsoft.com/office/word/2018/wordml" xmlns:w16sdtdh="http://schemas.microsoft.com/office/word/2020/wordml/sdtdatahash" xmlns:w16se="http://schemas.microsoft.com/office/word/2015/wordml/symex" xmlns:wpg="http://schemas.microsoft.com/office/word/2010/wordprocessingGroup" xmlns:wpi="http://schemas.microsoft.com/office/word/2010/wordprocessingInk" xmlns:wne="http://schemas.microsoft.com/office/word/2006/wordml" xmlns:wps="http://schemas.microsoft.com/office/word/2010/wordprocessingShape" mc:Ignorable="w14 w15 w16se w16cid w16 w16cex w16sdtdh wp14">
   <w:body>
     <w:p>
       <w:pPr>
@@ -285,8 +285,6 @@
             </w:r>
           </w:p>
         </w:tc>
-        <w:bookmarkStart w:id="0" w:name="_GoBack"/>
-        <w:bookmarkEnd w:id="0"/>
       </w:tr>
       <w:tr>
         <w:trPr>
@@ -915,7 +913,25 @@
                 <w:sz w:val="24"/>
                 <w:szCs w:val="24"/>
               </w:rPr>
-              <w:t>Streptococcus Mutans</w:t>
+              <w:t xml:space="preserve">Streptococcus </w:t>
+            </w:r>
+            <w:r>
+              <w:rPr>
+                <w:rFonts w:ascii="Adobe Devanagari" w:hAnsi="Adobe Devanagari" w:cs="Adobe Devanagari"/>
+                <w:b/>
+                <w:sz w:val="24"/>
+                <w:szCs w:val="24"/>
+              </w:rPr>
+              <w:t>m</w:t>
+            </w:r>
+            <w:r>
+              <w:rPr>
+                <w:rFonts w:ascii="Adobe Devanagari" w:hAnsi="Adobe Devanagari" w:cs="Adobe Devanagari"/>
+                <w:b/>
+                <w:sz w:val="24"/>
+                <w:szCs w:val="24"/>
+              </w:rPr>
+              <w:t>utans</w:t>
             </w:r>
             <w:r>
               <w:rPr>
@@ -1603,7 +1619,21 @@
                 <w:rFonts w:ascii="Adobe Devanagari" w:hAnsi="Adobe Devanagari" w:cs="Adobe Devanagari"/>
                 <w:i/>
               </w:rPr>
-              <w:t>Strep. Mutans</w:t>
+              <w:t xml:space="preserve">Strep. </w:t>
+            </w:r>
+            <w:r>
+              <w:rPr>
+                <w:rFonts w:ascii="Adobe Devanagari" w:hAnsi="Adobe Devanagari" w:cs="Adobe Devanagari"/>
+                <w:i/>
+              </w:rPr>
+              <w:t>m</w:t>
+            </w:r>
+            <w:r>
+              <w:rPr>
+                <w:rFonts w:ascii="Adobe Devanagari" w:hAnsi="Adobe Devanagari" w:cs="Adobe Devanagari"/>
+                <w:i/>
+              </w:rPr>
+              <w:t>utans</w:t>
             </w:r>
             <w:r>
               <w:rPr>
@@ -1977,7 +2007,7 @@
 </file>
 
 <file path=word/endnotes.xml><?xml version="1.0" encoding="utf-8"?>
-<w:endnotes xmlns:wpc="http://schemas.microsoft.com/office/word/2010/wordprocessingCanvas" xmlns:cx="http://schemas.microsoft.com/office/drawing/2014/chartex" xmlns:cx1="http://schemas.microsoft.com/office/drawing/2015/9/8/chartex" xmlns:mc="http://schemas.openxmlformats.org/markup-compatibility/2006" xmlns:o="urn:schemas-microsoft-com:office:office" xmlns:r="http://schemas.openxmlformats.org/officeDocument/2006/relationships" xmlns:m="http://schemas.openxmlformats.org/officeDocument/2006/math" xmlns:v="urn:schemas-microsoft-com:vml" xmlns:wp14="http://schemas.microsoft.com/office/word/2010/wordprocessingDrawing" xmlns:wp="http://schemas.openxmlformats.org/drawingml/2006/wordprocessingDrawing" xmlns:w10="urn:schemas-microsoft-com:office:word" xmlns:w="http://schemas.openxmlformats.org/wordprocessingml/2006/main" xmlns:w14="http://schemas.microsoft.com/office/word/2010/wordml" xmlns:w15="http://schemas.microsoft.com/office/word/2012/wordml" xmlns:w16se="http://schemas.microsoft.com/office/word/2015/wordml/symex" xmlns:wpg="http://schemas.microsoft.com/office/word/2010/wordprocessingGroup" xmlns:wpi="http://schemas.microsoft.com/office/word/2010/wordprocessingInk" xmlns:wne="http://schemas.microsoft.com/office/word/2006/wordml" xmlns:wps="http://schemas.microsoft.com/office/word/2010/wordprocessingShape" mc:Ignorable="w14 w15 w16se wp14">
+<w:endnotes xmlns:wpc="http://schemas.microsoft.com/office/word/2010/wordprocessingCanvas" xmlns:cx="http://schemas.microsoft.com/office/drawing/2014/chartex" xmlns:cx1="http://schemas.microsoft.com/office/drawing/2015/9/8/chartex" xmlns:cx2="http://schemas.microsoft.com/office/drawing/2015/10/21/chartex" xmlns:cx3="http://schemas.microsoft.com/office/drawing/2016/5/9/chartex" xmlns:cx4="http://schemas.microsoft.com/office/drawing/2016/5/10/chartex" xmlns:cx5="http://schemas.microsoft.com/office/drawing/2016/5/11/chartex" xmlns:cx6="http://schemas.microsoft.com/office/drawing/2016/5/12/chartex" xmlns:cx7="http://schemas.microsoft.com/office/drawing/2016/5/13/chartex" xmlns:cx8="http://schemas.microsoft.com/office/drawing/2016/5/14/chartex" xmlns:mc="http://schemas.openxmlformats.org/markup-compatibility/2006" xmlns:aink="http://schemas.microsoft.com/office/drawing/2016/ink" xmlns:am3d="http://schemas.microsoft.com/office/drawing/2017/model3d" xmlns:o="urn:schemas-microsoft-com:office:office" xmlns:oel="http://schemas.microsoft.com/office/2019/extlst" xmlns:r="http://schemas.openxmlformats.org/officeDocument/2006/relationships" xmlns:m="http://schemas.openxmlformats.org/officeDocument/2006/math" xmlns:v="urn:schemas-microsoft-com:vml" xmlns:wp14="http://schemas.microsoft.com/office/word/2010/wordprocessingDrawing" xmlns:wp="http://schemas.openxmlformats.org/drawingml/2006/wordprocessingDrawing" xmlns:w10="urn:schemas-microsoft-com:office:word" xmlns:w="http://schemas.openxmlformats.org/wordprocessingml/2006/main" xmlns:w14="http://schemas.microsoft.com/office/word/2010/wordml" xmlns:w15="http://schemas.microsoft.com/office/word/2012/wordml" xmlns:w16cex="http://schemas.microsoft.com/office/word/2018/wordml/cex" xmlns:w16cid="http://schemas.microsoft.com/office/word/2016/wordml/cid" xmlns:w16="http://schemas.microsoft.com/office/word/2018/wordml" xmlns:w16sdtdh="http://schemas.microsoft.com/office/word/2020/wordml/sdtdatahash" xmlns:w16se="http://schemas.microsoft.com/office/word/2015/wordml/symex" xmlns:wpg="http://schemas.microsoft.com/office/word/2010/wordprocessingGroup" xmlns:wpi="http://schemas.microsoft.com/office/word/2010/wordprocessingInk" xmlns:wne="http://schemas.microsoft.com/office/word/2006/wordml" xmlns:wps="http://schemas.microsoft.com/office/word/2010/wordprocessingShape" mc:Ignorable="w14 w15 w16se w16cid w16 w16cex w16sdtdh wp14">
   <w:endnote w:type="separator" w:id="-1">
     <w:p>
       <w:pPr>
@@ -2002,7 +2032,7 @@
 </file>
 
 <file path=word/footer1.xml><?xml version="1.0" encoding="utf-8"?>
-<w:ftr xmlns:wpc="http://schemas.microsoft.com/office/word/2010/wordprocessingCanvas" xmlns:cx="http://schemas.microsoft.com/office/drawing/2014/chartex" xmlns:cx1="http://schemas.microsoft.com/office/drawing/2015/9/8/chartex" xmlns:mc="http://schemas.openxmlformats.org/markup-compatibility/2006" xmlns:o="urn:schemas-microsoft-com:office:office" xmlns:r="http://schemas.openxmlformats.org/officeDocument/2006/relationships" xmlns:m="http://schemas.openxmlformats.org/officeDocument/2006/math" xmlns:v="urn:schemas-microsoft-com:vml" xmlns:wp14="http://schemas.microsoft.com/office/word/2010/wordprocessingDrawing" xmlns:wp="http://schemas.openxmlformats.org/drawingml/2006/wordprocessingDrawing" xmlns:w10="urn:schemas-microsoft-com:office:word" xmlns:w="http://schemas.openxmlformats.org/wordprocessingml/2006/main" xmlns:w14="http://schemas.microsoft.com/office/word/2010/wordml" xmlns:w15="http://schemas.microsoft.com/office/word/2012/wordml" xmlns:w16se="http://schemas.microsoft.com/office/word/2015/wordml/symex" xmlns:wpg="http://schemas.microsoft.com/office/word/2010/wordprocessingGroup" xmlns:wpi="http://schemas.microsoft.com/office/word/2010/wordprocessingInk" xmlns:wne="http://schemas.microsoft.com/office/word/2006/wordml" xmlns:wps="http://schemas.microsoft.com/office/word/2010/wordprocessingShape" mc:Ignorable="w14 w15 w16se wp14">
+<w:ftr xmlns:wpc="http://schemas.microsoft.com/office/word/2010/wordprocessingCanvas" xmlns:cx="http://schemas.microsoft.com/office/drawing/2014/chartex" xmlns:cx1="http://schemas.microsoft.com/office/drawing/2015/9/8/chartex" xmlns:cx2="http://schemas.microsoft.com/office/drawing/2015/10/21/chartex" xmlns:cx3="http://schemas.microsoft.com/office/drawing/2016/5/9/chartex" xmlns:cx4="http://schemas.microsoft.com/office/drawing/2016/5/10/chartex" xmlns:cx5="http://schemas.microsoft.com/office/drawing/2016/5/11/chartex" xmlns:cx6="http://schemas.microsoft.com/office/drawing/2016/5/12/chartex" xmlns:cx7="http://schemas.microsoft.com/office/drawing/2016/5/13/chartex" xmlns:cx8="http://schemas.microsoft.com/office/drawing/2016/5/14/chartex" xmlns:mc="http://schemas.openxmlformats.org/markup-compatibility/2006" xmlns:aink="http://schemas.microsoft.com/office/drawing/2016/ink" xmlns:am3d="http://schemas.microsoft.com/office/drawing/2017/model3d" xmlns:o="urn:schemas-microsoft-com:office:office" xmlns:oel="http://schemas.microsoft.com/office/2019/extlst" xmlns:r="http://schemas.openxmlformats.org/officeDocument/2006/relationships" xmlns:m="http://schemas.openxmlformats.org/officeDocument/2006/math" xmlns:v="urn:schemas-microsoft-com:vml" xmlns:wp14="http://schemas.microsoft.com/office/word/2010/wordprocessingDrawing" xmlns:wp="http://schemas.openxmlformats.org/drawingml/2006/wordprocessingDrawing" xmlns:w10="urn:schemas-microsoft-com:office:word" xmlns:w="http://schemas.openxmlformats.org/wordprocessingml/2006/main" xmlns:w14="http://schemas.microsoft.com/office/word/2010/wordml" xmlns:w15="http://schemas.microsoft.com/office/word/2012/wordml" xmlns:w16cex="http://schemas.microsoft.com/office/word/2018/wordml/cex" xmlns:w16cid="http://schemas.microsoft.com/office/word/2016/wordml/cid" xmlns:w16="http://schemas.microsoft.com/office/word/2018/wordml" xmlns:w16sdtdh="http://schemas.microsoft.com/office/word/2020/wordml/sdtdatahash" xmlns:w16se="http://schemas.microsoft.com/office/word/2015/wordml/symex" xmlns:wpg="http://schemas.microsoft.com/office/word/2010/wordprocessingGroup" xmlns:wpi="http://schemas.microsoft.com/office/word/2010/wordprocessingInk" xmlns:wne="http://schemas.microsoft.com/office/word/2006/wordml" xmlns:wps="http://schemas.microsoft.com/office/word/2010/wordprocessingShape" mc:Ignorable="w14 w15 w16se w16cid w16 w16cex w16sdtdh wp14">
   <w:tbl>
     <w:tblPr>
       <w:tblStyle w:val="TableGrid"/>
@@ -2247,7 +2277,7 @@
 </file>
 
 <file path=word/footnotes.xml><?xml version="1.0" encoding="utf-8"?>
-<w:footnotes xmlns:wpc="http://schemas.microsoft.com/office/word/2010/wordprocessingCanvas" xmlns:cx="http://schemas.microsoft.com/office/drawing/2014/chartex" xmlns:cx1="http://schemas.microsoft.com/office/drawing/2015/9/8/chartex" xmlns:mc="http://schemas.openxmlformats.org/markup-compatibility/2006" xmlns:o="urn:schemas-microsoft-com:office:office" xmlns:r="http://schemas.openxmlformats.org/officeDocument/2006/relationships" xmlns:m="http://schemas.openxmlformats.org/officeDocument/2006/math" xmlns:v="urn:schemas-microsoft-com:vml" xmlns:wp14="http://schemas.microsoft.com/office/word/2010/wordprocessingDrawing" xmlns:wp="http://schemas.openxmlformats.org/drawingml/2006/wordprocessingDrawing" xmlns:w10="urn:schemas-microsoft-com:office:word" xmlns:w="http://schemas.openxmlformats.org/wordprocessingml/2006/main" xmlns:w14="http://schemas.microsoft.com/office/word/2010/wordml" xmlns:w15="http://schemas.microsoft.com/office/word/2012/wordml" xmlns:w16se="http://schemas.microsoft.com/office/word/2015/wordml/symex" xmlns:wpg="http://schemas.microsoft.com/office/word/2010/wordprocessingGroup" xmlns:wpi="http://schemas.microsoft.com/office/word/2010/wordprocessingInk" xmlns:wne="http://schemas.microsoft.com/office/word/2006/wordml" xmlns:wps="http://schemas.microsoft.com/office/word/2010/wordprocessingShape" mc:Ignorable="w14 w15 w16se wp14">
+<w:footnotes xmlns:wpc="http://schemas.microsoft.com/office/word/2010/wordprocessingCanvas" xmlns:cx="http://schemas.microsoft.com/office/drawing/2014/chartex" xmlns:cx1="http://schemas.microsoft.com/office/drawing/2015/9/8/chartex" xmlns:cx2="http://schemas.microsoft.com/office/drawing/2015/10/21/chartex" xmlns:cx3="http://schemas.microsoft.com/office/drawing/2016/5/9/chartex" xmlns:cx4="http://schemas.microsoft.com/office/drawing/2016/5/10/chartex" xmlns:cx5="http://schemas.microsoft.com/office/drawing/2016/5/11/chartex" xmlns:cx6="http://schemas.microsoft.com/office/drawing/2016/5/12/chartex" xmlns:cx7="http://schemas.microsoft.com/office/drawing/2016/5/13/chartex" xmlns:cx8="http://schemas.microsoft.com/office/drawing/2016/5/14/chartex" xmlns:mc="http://schemas.openxmlformats.org/markup-compatibility/2006" xmlns:aink="http://schemas.microsoft.com/office/drawing/2016/ink" xmlns:am3d="http://schemas.microsoft.com/office/drawing/2017/model3d" xmlns:o="urn:schemas-microsoft-com:office:office" xmlns:oel="http://schemas.microsoft.com/office/2019/extlst" xmlns:r="http://schemas.openxmlformats.org/officeDocument/2006/relationships" xmlns:m="http://schemas.openxmlformats.org/officeDocument/2006/math" xmlns:v="urn:schemas-microsoft-com:vml" xmlns:wp14="http://schemas.microsoft.com/office/word/2010/wordprocessingDrawing" xmlns:wp="http://schemas.openxmlformats.org/drawingml/2006/wordprocessingDrawing" xmlns:w10="urn:schemas-microsoft-com:office:word" xmlns:w="http://schemas.openxmlformats.org/wordprocessingml/2006/main" xmlns:w14="http://schemas.microsoft.com/office/word/2010/wordml" xmlns:w15="http://schemas.microsoft.com/office/word/2012/wordml" xmlns:w16cex="http://schemas.microsoft.com/office/word/2018/wordml/cex" xmlns:w16cid="http://schemas.microsoft.com/office/word/2016/wordml/cid" xmlns:w16="http://schemas.microsoft.com/office/word/2018/wordml" xmlns:w16sdtdh="http://schemas.microsoft.com/office/word/2020/wordml/sdtdatahash" xmlns:w16se="http://schemas.microsoft.com/office/word/2015/wordml/symex" xmlns:wpg="http://schemas.microsoft.com/office/word/2010/wordprocessingGroup" xmlns:wpi="http://schemas.microsoft.com/office/word/2010/wordprocessingInk" xmlns:wne="http://schemas.microsoft.com/office/word/2006/wordml" xmlns:wps="http://schemas.microsoft.com/office/word/2010/wordprocessingShape" mc:Ignorable="w14 w15 w16se w16cid w16 w16cex w16sdtdh wp14">
   <w:footnote w:type="separator" w:id="-1">
     <w:p>
       <w:pPr>
@@ -2272,7 +2302,7 @@
 </file>
 
 <file path=word/header1.xml><?xml version="1.0" encoding="utf-8"?>
-<w:hdr xmlns:wpc="http://schemas.microsoft.com/office/word/2010/wordprocessingCanvas" xmlns:cx="http://schemas.microsoft.com/office/drawing/2014/chartex" xmlns:cx1="http://schemas.microsoft.com/office/drawing/2015/9/8/chartex" xmlns:mc="http://schemas.openxmlformats.org/markup-compatibility/2006" xmlns:o="urn:schemas-microsoft-com:office:office" xmlns:r="http://schemas.openxmlformats.org/officeDocument/2006/relationships" xmlns:m="http://schemas.openxmlformats.org/officeDocument/2006/math" xmlns:v="urn:schemas-microsoft-com:vml" xmlns:wp14="http://schemas.microsoft.com/office/word/2010/wordprocessingDrawing" xmlns:wp="http://schemas.openxmlformats.org/drawingml/2006/wordprocessingDrawing" xmlns:w10="urn:schemas-microsoft-com:office:word" xmlns:w="http://schemas.openxmlformats.org/wordprocessingml/2006/main" xmlns:w14="http://schemas.microsoft.com/office/word/2010/wordml" xmlns:w15="http://schemas.microsoft.com/office/word/2012/wordml" xmlns:w16se="http://schemas.microsoft.com/office/word/2015/wordml/symex" xmlns:wpg="http://schemas.microsoft.com/office/word/2010/wordprocessingGroup" xmlns:wpi="http://schemas.microsoft.com/office/word/2010/wordprocessingInk" xmlns:wne="http://schemas.microsoft.com/office/word/2006/wordml" xmlns:wps="http://schemas.microsoft.com/office/word/2010/wordprocessingShape" mc:Ignorable="w14 w15 w16se wp14">
+<w:hdr xmlns:wpc="http://schemas.microsoft.com/office/word/2010/wordprocessingCanvas" xmlns:cx="http://schemas.microsoft.com/office/drawing/2014/chartex" xmlns:cx1="http://schemas.microsoft.com/office/drawing/2015/9/8/chartex" xmlns:cx2="http://schemas.microsoft.com/office/drawing/2015/10/21/chartex" xmlns:cx3="http://schemas.microsoft.com/office/drawing/2016/5/9/chartex" xmlns:cx4="http://schemas.microsoft.com/office/drawing/2016/5/10/chartex" xmlns:cx5="http://schemas.microsoft.com/office/drawing/2016/5/11/chartex" xmlns:cx6="http://schemas.microsoft.com/office/drawing/2016/5/12/chartex" xmlns:cx7="http://schemas.microsoft.com/office/drawing/2016/5/13/chartex" xmlns:cx8="http://schemas.microsoft.com/office/drawing/2016/5/14/chartex" xmlns:mc="http://schemas.openxmlformats.org/markup-compatibility/2006" xmlns:aink="http://schemas.microsoft.com/office/drawing/2016/ink" xmlns:am3d="http://schemas.microsoft.com/office/drawing/2017/model3d" xmlns:o="urn:schemas-microsoft-com:office:office" xmlns:oel="http://schemas.microsoft.com/office/2019/extlst" xmlns:r="http://schemas.openxmlformats.org/officeDocument/2006/relationships" xmlns:m="http://schemas.openxmlformats.org/officeDocument/2006/math" xmlns:v="urn:schemas-microsoft-com:vml" xmlns:wp14="http://schemas.microsoft.com/office/word/2010/wordprocessingDrawing" xmlns:wp="http://schemas.openxmlformats.org/drawingml/2006/wordprocessingDrawing" xmlns:w10="urn:schemas-microsoft-com:office:word" xmlns:w="http://schemas.openxmlformats.org/wordprocessingml/2006/main" xmlns:w14="http://schemas.microsoft.com/office/word/2010/wordml" xmlns:w15="http://schemas.microsoft.com/office/word/2012/wordml" xmlns:w16cex="http://schemas.microsoft.com/office/word/2018/wordml/cex" xmlns:w16cid="http://schemas.microsoft.com/office/word/2016/wordml/cid" xmlns:w16="http://schemas.microsoft.com/office/word/2018/wordml" xmlns:w16sdtdh="http://schemas.microsoft.com/office/word/2020/wordml/sdtdatahash" xmlns:w16se="http://schemas.microsoft.com/office/word/2015/wordml/symex" xmlns:wpg="http://schemas.microsoft.com/office/word/2010/wordprocessingGroup" xmlns:wpi="http://schemas.microsoft.com/office/word/2010/wordprocessingInk" xmlns:wne="http://schemas.microsoft.com/office/word/2006/wordml" xmlns:wps="http://schemas.microsoft.com/office/word/2010/wordprocessingShape" mc:Ignorable="w14 w15 w16se w16cid w16 w16cex w16sdtdh wp14">
   <w:p>
     <w:pPr>
       <w:pStyle w:val="Header"/>
@@ -2340,7 +2370,7 @@
 </file>
 
 <file path=word/styles.xml><?xml version="1.0" encoding="utf-8"?>
-<w:styles xmlns:mc="http://schemas.openxmlformats.org/markup-compatibility/2006" xmlns:r="http://schemas.openxmlformats.org/officeDocument/2006/relationships" xmlns:w="http://schemas.openxmlformats.org/wordprocessingml/2006/main" xmlns:w14="http://schemas.microsoft.com/office/word/2010/wordml" xmlns:w15="http://schemas.microsoft.com/office/word/2012/wordml" xmlns:w16se="http://schemas.microsoft.com/office/word/2015/wordml/symex" mc:Ignorable="w14 w15 w16se">
+<w:styles xmlns:mc="http://schemas.openxmlformats.org/markup-compatibility/2006" xmlns:r="http://schemas.openxmlformats.org/officeDocument/2006/relationships" xmlns:w="http://schemas.openxmlformats.org/wordprocessingml/2006/main" xmlns:w14="http://schemas.microsoft.com/office/word/2010/wordml" xmlns:w15="http://schemas.microsoft.com/office/word/2012/wordml" xmlns:w16cex="http://schemas.microsoft.com/office/word/2018/wordml/cex" xmlns:w16cid="http://schemas.microsoft.com/office/word/2016/wordml/cid" xmlns:w16="http://schemas.microsoft.com/office/word/2018/wordml" xmlns:w16sdtdh="http://schemas.microsoft.com/office/word/2020/wordml/sdtdatahash" xmlns:w16se="http://schemas.microsoft.com/office/word/2015/wordml/symex" mc:Ignorable="w14 w15 w16se w16cid w16 w16cex w16sdtdh">
   <w:docDefaults>
     <w:rPrDefault>
       <w:rPr>
@@ -2357,7 +2387,7 @@
       </w:pPr>
     </w:pPrDefault>
   </w:docDefaults>
-  <w:latentStyles w:defLockedState="0" w:defUIPriority="99" w:defSemiHidden="0" w:defUnhideWhenUsed="0" w:defQFormat="0" w:count="371">
+  <w:latentStyles w:defLockedState="0" w:defUIPriority="99" w:defSemiHidden="0" w:defUnhideWhenUsed="0" w:defQFormat="0" w:count="376">
     <w:lsdException w:name="Normal" w:uiPriority="0" w:qFormat="1"/>
     <w:lsdException w:name="heading 1" w:uiPriority="9" w:qFormat="1"/>
     <w:lsdException w:name="heading 2" w:semiHidden="1" w:uiPriority="9" w:unhideWhenUsed="1" w:qFormat="1"/>
@@ -2463,7 +2493,6 @@
     <w:lsdException w:name="HTML Sample" w:semiHidden="1" w:unhideWhenUsed="1"/>
     <w:lsdException w:name="HTML Typewriter" w:semiHidden="1" w:unhideWhenUsed="1"/>
     <w:lsdException w:name="HTML Variable" w:semiHidden="1" w:unhideWhenUsed="1"/>
-    <w:lsdException w:name="Normal Table" w:semiHidden="1" w:unhideWhenUsed="1"/>
     <w:lsdException w:name="annotation subject" w:semiHidden="1" w:unhideWhenUsed="1"/>
     <w:lsdException w:name="No List" w:semiHidden="1" w:unhideWhenUsed="1"/>
     <w:lsdException w:name="Outline List 1" w:semiHidden="1" w:unhideWhenUsed="1"/>
@@ -2506,11 +2535,8 @@
     <w:lsdException w:name="Table Contemporary" w:semiHidden="1" w:unhideWhenUsed="1"/>
     <w:lsdException w:name="Table Elegant" w:semiHidden="1" w:unhideWhenUsed="1"/>
     <w:lsdException w:name="Table Professional" w:semiHidden="1" w:unhideWhenUsed="1"/>
-    <w:lsdException w:name="Table Subtle 1" w:semiHidden="1" w:unhideWhenUsed="1"/>
     <w:lsdException w:name="Table Subtle 2" w:semiHidden="1" w:unhideWhenUsed="1"/>
     <w:lsdException w:name="Table Web 1" w:semiHidden="1" w:unhideWhenUsed="1"/>
-    <w:lsdException w:name="Table Web 2" w:semiHidden="1" w:unhideWhenUsed="1"/>
-    <w:lsdException w:name="Table Web 3" w:semiHidden="1" w:unhideWhenUsed="1"/>
     <w:lsdException w:name="Balloon Text" w:semiHidden="1" w:unhideWhenUsed="1"/>
     <w:lsdException w:name="Table Grid" w:uiPriority="39"/>
     <w:lsdException w:name="Table Theme" w:semiHidden="1" w:unhideWhenUsed="1"/>
@@ -2729,6 +2755,11 @@
     <w:lsdException w:name="List Table 5 Dark Accent 6" w:uiPriority="50"/>
     <w:lsdException w:name="List Table 6 Colorful Accent 6" w:uiPriority="51"/>
     <w:lsdException w:name="List Table 7 Colorful Accent 6" w:uiPriority="52"/>
+    <w:lsdException w:name="Mention" w:semiHidden="1" w:unhideWhenUsed="1"/>
+    <w:lsdException w:name="Smart Hyperlink" w:semiHidden="1" w:unhideWhenUsed="1"/>
+    <w:lsdException w:name="Hashtag" w:semiHidden="1" w:unhideWhenUsed="1"/>
+    <w:lsdException w:name="Unresolved Mention" w:semiHidden="1" w:unhideWhenUsed="1"/>
+    <w:lsdException w:name="Smart Link" w:semiHidden="1" w:unhideWhenUsed="1"/>
   </w:latentStyles>
   <w:style w:type="paragraph" w:default="1" w:styleId="Normal">
     <w:name w:val="Normal"/>

</xml_diff>